<commit_message>
Word template fix for strike and work apps
</commit_message>
<xml_diff>
--- a/strike/static/word/strike/test.docx
+++ b/strike/static/word/strike/test.docx
@@ -74,7 +74,7 @@
               <w:rPr>
                 <w:lang w:val="en-US"/>
               </w:rPr>
-              <w:t xml:space="preserve">6</w:t>
+              <w:t xml:space="preserve">1</w:t>
             </w:r>
           </w:p>
         </w:tc>
@@ -139,7 +139,55 @@
               <w:rPr>
                 <w:lang w:val="en-US"/>
               </w:rPr>
-              <w:t xml:space="preserve">, blank=True, blank=True, blank=True</w:t>
+              <w:t xml:space="preserve">1.1</w:t>
+            </w:r>
+            <w:r>
+              <w:rPr>
+                <w:lang w:val="en-US"/>
+              </w:rPr>
+              <w:tab/>
+            </w:r>
+            <w:r>
+              <w:rPr>
+                <w:lang w:val="en-US"/>
+              </w:rPr>
+              <w:t xml:space="preserve">{{card|var_verbose_name(”id”)}}</w:t>
+            </w:r>
+            <w:r>
+              <w:rPr>
+                <w:lang w:val="en-US"/>
+              </w:rPr>
+              <w:tab/>
+            </w:r>
+            <w:r>
+              <w:rPr>
+                <w:lang w:val="en-US"/>
+              </w:rPr>
+              <w:t xml:space="preserve">{{ card.id }} 1.2</w:t>
+            </w:r>
+            <w:r>
+              <w:rPr>
+                <w:lang w:val="en-US"/>
+              </w:rPr>
+              <w:tab/>
+            </w:r>
+            <w:r>
+              <w:rPr>
+                <w:lang w:val="en-US"/>
+              </w:rPr>
+              <w:t xml:space="preserve">{{card|var_verbose_name(”name”)}}</w:t>
+            </w:r>
+            <w:r>
+              <w:rPr>
+                <w:lang w:val="en-US"/>
+              </w:rPr>
+              <w:tab/>
+            </w:r>
+            <w:r>
+              <w:rPr>
+                <w:lang w:val="en-US"/>
+              </w:rPr>
+              <w:t xml:space="preserve">{{ card.name</w:t>
             </w:r>
           </w:p>
         </w:tc>
@@ -225,7 +273,33 @@
               <w:rPr>
                 <w:lang w:val="en-US"/>
               </w:rPr>
-              <w:t xml:space="preserve">Работники/участники протеста</w:t>
+              <w:t xml:space="preserve"/>
+            </w:r>
+          </w:p>
+          <w:p>
+            <w:pPr>
+              <w:rPr>
+                <w:lang w:val="en-US"/>
+              </w:rPr>
+            </w:pPr>
+            <w:r>
+              <w:rPr>
+                <w:lang w:val="en-US"/>
+              </w:rPr>
+              <w:t xml:space="preserve">Не правительственные организации /гражданские активисты</w:t>
+            </w:r>
+          </w:p>
+          <w:p>
+            <w:pPr>
+              <w:rPr>
+                <w:lang w:val="en-US"/>
+              </w:rPr>
+            </w:pPr>
+            <w:r>
+              <w:rPr>
+                <w:lang w:val="en-US"/>
+              </w:rPr>
+              <w:t xml:space="preserve"/>
             </w:r>
           </w:p>
           <w:p>
@@ -303,7 +377,7 @@
               <w:rPr>
                 <w:lang w:val="en-US"/>
               </w:rPr>
-              <w:t xml:space="preserve">None</w:t>
+              <w:t xml:space="preserve"/>
             </w:r>
           </w:p>
         </w:tc>
@@ -433,7 +507,33 @@
               <w:rPr>
                 <w:lang w:val="en-US"/>
               </w:rPr>
-              <w:t xml:space="preserve">Кыргызстан</w:t>
+              <w:t xml:space="preserve"/>
+            </w:r>
+          </w:p>
+          <w:p>
+            <w:pPr>
+              <w:rPr>
+                <w:lang w:val="en-US"/>
+              </w:rPr>
+            </w:pPr>
+            <w:r>
+              <w:rPr>
+                <w:lang w:val="en-US"/>
+              </w:rPr>
+              <w:t xml:space="preserve">Таджикистан</w:t>
+            </w:r>
+          </w:p>
+          <w:p>
+            <w:pPr>
+              <w:rPr>
+                <w:lang w:val="en-US"/>
+              </w:rPr>
+            </w:pPr>
+            <w:r>
+              <w:rPr>
+                <w:lang w:val="en-US"/>
+              </w:rPr>
+              <w:t xml:space="preserve"/>
             </w:r>
           </w:p>
         </w:tc>
@@ -498,7 +598,33 @@
               <w:rPr>
                 <w:lang w:val="en-US"/>
               </w:rPr>
-              <w:t xml:space="preserve">Баткенская область</w:t>
+              <w:t xml:space="preserve"/>
+            </w:r>
+          </w:p>
+          <w:p>
+            <w:pPr>
+              <w:rPr>
+                <w:lang w:val="en-US"/>
+              </w:rPr>
+            </w:pPr>
+            <w:r>
+              <w:rPr>
+                <w:lang w:val="en-US"/>
+              </w:rPr>
+              <w:t xml:space="preserve">Согдийская область</w:t>
+            </w:r>
+          </w:p>
+          <w:p>
+            <w:pPr>
+              <w:rPr>
+                <w:lang w:val="en-US"/>
+              </w:rPr>
+            </w:pPr>
+            <w:r>
+              <w:rPr>
+                <w:lang w:val="en-US"/>
+              </w:rPr>
+              <w:t xml:space="preserve"/>
             </w:r>
           </w:p>
         </w:tc>
@@ -563,7 +689,81 @@
               <w:rPr>
                 <w:lang w:val="en-US"/>
               </w:rPr>
-              <w:t xml:space="preserve">, blank=True, blank=True</w:t>
+              <w:t xml:space="preserve"/>
+            </w:r>
+          </w:p>
+          <w:p>
+            <w:pPr>
+              <w:rPr>
+                <w:lang w:val="en-US"/>
+              </w:rPr>
+            </w:pPr>
+            <w:r>
+              <w:rPr>
+                <w:lang w:val="en-US"/>
+              </w:rPr>
+              <w:t xml:space="preserve">1.1</w:t>
+            </w:r>
+            <w:r>
+              <w:rPr>
+                <w:lang w:val="en-US"/>
+              </w:rPr>
+              <w:tab/>
+            </w:r>
+            <w:r>
+              <w:rPr>
+                <w:lang w:val="en-US"/>
+              </w:rPr>
+              <w:t xml:space="preserve">{{card|var_verbose_name(”id”)}}</w:t>
+            </w:r>
+            <w:r>
+              <w:rPr>
+                <w:lang w:val="en-US"/>
+              </w:rPr>
+              <w:tab/>
+            </w:r>
+            <w:r>
+              <w:rPr>
+                <w:lang w:val="en-US"/>
+              </w:rPr>
+              <w:t xml:space="preserve">{{ card.id }} 1.2</w:t>
+            </w:r>
+            <w:r>
+              <w:rPr>
+                <w:lang w:val="en-US"/>
+              </w:rPr>
+              <w:tab/>
+            </w:r>
+            <w:r>
+              <w:rPr>
+                <w:lang w:val="en-US"/>
+              </w:rPr>
+              <w:t xml:space="preserve">{{card|var_verbose_name(”name”)}}</w:t>
+            </w:r>
+            <w:r>
+              <w:rPr>
+                <w:lang w:val="en-US"/>
+              </w:rPr>
+              <w:tab/>
+            </w:r>
+            <w:r>
+              <w:rPr>
+                <w:lang w:val="en-US"/>
+              </w:rPr>
+              <w:t xml:space="preserve">{{ card.name</w:t>
+            </w:r>
+          </w:p>
+          <w:p>
+            <w:pPr>
+              <w:rPr>
+                <w:lang w:val="en-US"/>
+              </w:rPr>
+            </w:pPr>
+            <w:r>
+              <w:rPr>
+                <w:lang w:val="en-US"/>
+              </w:rPr>
+              <w:t xml:space="preserve"/>
             </w:r>
           </w:p>
         </w:tc>
@@ -628,7 +828,81 @@
               <w:rPr>
                 <w:lang w:val="en-US"/>
               </w:rPr>
-              <w:t xml:space="preserve">, blank=True, blank=True</w:t>
+              <w:t xml:space="preserve"/>
+            </w:r>
+          </w:p>
+          <w:p>
+            <w:pPr>
+              <w:rPr>
+                <w:lang w:val="en-US"/>
+              </w:rPr>
+            </w:pPr>
+            <w:r>
+              <w:rPr>
+                <w:lang w:val="en-US"/>
+              </w:rPr>
+              <w:t xml:space="preserve">1.1</w:t>
+            </w:r>
+            <w:r>
+              <w:rPr>
+                <w:lang w:val="en-US"/>
+              </w:rPr>
+              <w:tab/>
+            </w:r>
+            <w:r>
+              <w:rPr>
+                <w:lang w:val="en-US"/>
+              </w:rPr>
+              <w:t xml:space="preserve">{{card|var_verbose_name(”id”)}}</w:t>
+            </w:r>
+            <w:r>
+              <w:rPr>
+                <w:lang w:val="en-US"/>
+              </w:rPr>
+              <w:tab/>
+            </w:r>
+            <w:r>
+              <w:rPr>
+                <w:lang w:val="en-US"/>
+              </w:rPr>
+              <w:t xml:space="preserve">{{ card.id }} 1.2</w:t>
+            </w:r>
+            <w:r>
+              <w:rPr>
+                <w:lang w:val="en-US"/>
+              </w:rPr>
+              <w:tab/>
+            </w:r>
+            <w:r>
+              <w:rPr>
+                <w:lang w:val="en-US"/>
+              </w:rPr>
+              <w:t xml:space="preserve">{{card|var_verbose_name(”name”)}}</w:t>
+            </w:r>
+            <w:r>
+              <w:rPr>
+                <w:lang w:val="en-US"/>
+              </w:rPr>
+              <w:tab/>
+            </w:r>
+            <w:r>
+              <w:rPr>
+                <w:lang w:val="en-US"/>
+              </w:rPr>
+              <w:t xml:space="preserve">{{ card.name</w:t>
+            </w:r>
+          </w:p>
+          <w:p>
+            <w:pPr>
+              <w:rPr>
+                <w:lang w:val="en-US"/>
+              </w:rPr>
+            </w:pPr>
+            <w:r>
+              <w:rPr>
+                <w:lang w:val="en-US"/>
+              </w:rPr>
+              <w:t xml:space="preserve"/>
             </w:r>
           </w:p>
         </w:tc>
@@ -693,7 +967,33 @@
               <w:rPr>
                 <w:lang w:val="en-US"/>
               </w:rPr>
-              <w:t xml:space="preserve">Национальная, государственная</w:t>
+              <w:t xml:space="preserve"/>
+            </w:r>
+          </w:p>
+          <w:p>
+            <w:pPr>
+              <w:rPr>
+                <w:lang w:val="en-US"/>
+              </w:rPr>
+            </w:pPr>
+            <w:r>
+              <w:rPr>
+                <w:lang w:val="en-US"/>
+              </w:rPr>
+              <w:t xml:space="preserve">Иностранная</w:t>
+            </w:r>
+          </w:p>
+          <w:p>
+            <w:pPr>
+              <w:rPr>
+                <w:lang w:val="en-US"/>
+              </w:rPr>
+            </w:pPr>
+            <w:r>
+              <w:rPr>
+                <w:lang w:val="en-US"/>
+              </w:rPr>
+              <w:t xml:space="preserve"/>
             </w:r>
           </w:p>
         </w:tc>
@@ -823,9 +1123,34 @@
               <w:rPr>
                 <w:lang w:val="en-US"/>
               </w:rPr>
-              <w:t xml:space="preserve">None</w:t>
-            </w:r>
-            <w:proofErr w:type="spellStart"/>
+              <w:t xml:space="preserve"/>
+            </w:r>
+          </w:p>
+          <w:p>
+            <w:pPr>
+              <w:rPr>
+                <w:lang w:val="en-US"/>
+              </w:rPr>
+            </w:pPr>
+            <w:r>
+              <w:rPr>
+                <w:lang w:val="en-US"/>
+              </w:rPr>
+              <w:t xml:space="preserve">YES</w:t>
+            </w:r>
+          </w:p>
+          <w:p>
+            <w:pPr>
+              <w:rPr>
+                <w:lang w:val="en-US"/>
+              </w:rPr>
+            </w:pPr>
+            <w:r>
+              <w:rPr>
+                <w:lang w:val="en-US"/>
+              </w:rPr>
+              <w:t xml:space="preserve"/>
+            </w:r>
           </w:p>
         </w:tc>
       </w:tr>
@@ -846,7 +1171,6 @@
                 <w:lang w:val="en-US"/>
               </w:rPr>
             </w:pPr>
-            <w:proofErr w:type="spellEnd"/>
             <w:r>
               <w:rPr>
                 <w:b/>
@@ -890,7 +1214,81 @@
               <w:rPr>
                 <w:lang w:val="en-US"/>
               </w:rPr>
-              <w:t xml:space="preserve">None</w:t>
+              <w:t xml:space="preserve"/>
+            </w:r>
+          </w:p>
+          <w:p>
+            <w:pPr>
+              <w:rPr>
+                <w:lang w:val="en-US"/>
+              </w:rPr>
+            </w:pPr>
+            <w:r>
+              <w:rPr>
+                <w:lang w:val="en-US"/>
+              </w:rPr>
+              <w:t xml:space="preserve">1.1</w:t>
+            </w:r>
+            <w:r>
+              <w:rPr>
+                <w:lang w:val="en-US"/>
+              </w:rPr>
+              <w:tab/>
+            </w:r>
+            <w:r>
+              <w:rPr>
+                <w:lang w:val="en-US"/>
+              </w:rPr>
+              <w:t xml:space="preserve">{{card|var_verbose_name(”id”)}}</w:t>
+            </w:r>
+            <w:r>
+              <w:rPr>
+                <w:lang w:val="en-US"/>
+              </w:rPr>
+              <w:tab/>
+            </w:r>
+            <w:r>
+              <w:rPr>
+                <w:lang w:val="en-US"/>
+              </w:rPr>
+              <w:t xml:space="preserve">{{ card.id }} 1.2</w:t>
+            </w:r>
+            <w:r>
+              <w:rPr>
+                <w:lang w:val="en-US"/>
+              </w:rPr>
+              <w:tab/>
+            </w:r>
+            <w:r>
+              <w:rPr>
+                <w:lang w:val="en-US"/>
+              </w:rPr>
+              <w:t xml:space="preserve">{{card|var_verbose_name(”name”)}}</w:t>
+            </w:r>
+            <w:r>
+              <w:rPr>
+                <w:lang w:val="en-US"/>
+              </w:rPr>
+              <w:tab/>
+            </w:r>
+            <w:r>
+              <w:rPr>
+                <w:lang w:val="en-US"/>
+              </w:rPr>
+              <w:t xml:space="preserve">{{ card.name</w:t>
+            </w:r>
+          </w:p>
+          <w:p>
+            <w:pPr>
+              <w:rPr>
+                <w:lang w:val="en-US"/>
+              </w:rPr>
+            </w:pPr>
+            <w:r>
+              <w:rPr>
+                <w:lang w:val="en-US"/>
+              </w:rPr>
+              <w:t xml:space="preserve"/>
             </w:r>
           </w:p>
         </w:tc>
@@ -955,7 +1353,33 @@
               <w:rPr>
                 <w:lang w:val="en-US"/>
               </w:rPr>
-              <w:t xml:space="preserve">от 200 до 1500 человек</w:t>
+              <w:t xml:space="preserve"/>
+            </w:r>
+          </w:p>
+          <w:p>
+            <w:pPr>
+              <w:rPr>
+                <w:lang w:val="en-US"/>
+              </w:rPr>
+            </w:pPr>
+            <w:r>
+              <w:rPr>
+                <w:lang w:val="en-US"/>
+              </w:rPr>
+              <w:t xml:space="preserve">от 50 до 200 человек</w:t>
+            </w:r>
+          </w:p>
+          <w:p>
+            <w:pPr>
+              <w:rPr>
+                <w:lang w:val="en-US"/>
+              </w:rPr>
+            </w:pPr>
+            <w:r>
+              <w:rPr>
+                <w:lang w:val="en-US"/>
+              </w:rPr>
+              <w:t xml:space="preserve"/>
             </w:r>
           </w:p>
         </w:tc>
@@ -983,6 +1407,7 @@
                 <w:bCs/>
                 <w:lang w:val="en-US"/>
               </w:rPr>
+              <w:lastRenderedPageBreak/>
               <w:t>2.5</w:t>
             </w:r>
           </w:p>
@@ -1020,7 +1445,33 @@
               <w:rPr>
                 <w:lang w:val="en-US"/>
               </w:rPr>
-              <w:t xml:space="preserve">101-1000 человек</w:t>
+              <w:t xml:space="preserve"/>
+            </w:r>
+          </w:p>
+          <w:p>
+            <w:pPr>
+              <w:rPr>
+                <w:lang w:val="en-US"/>
+              </w:rPr>
+            </w:pPr>
+            <w:r>
+              <w:rPr>
+                <w:lang w:val="en-US"/>
+              </w:rPr>
+              <w:t xml:space="preserve">51-100 человек</w:t>
+            </w:r>
+          </w:p>
+          <w:p>
+            <w:pPr>
+              <w:rPr>
+                <w:lang w:val="en-US"/>
+              </w:rPr>
+            </w:pPr>
+            <w:r>
+              <w:rPr>
+                <w:lang w:val="en-US"/>
+              </w:rPr>
+              <w:t xml:space="preserve"/>
             </w:r>
           </w:p>
         </w:tc>
@@ -1176,7 +1627,7 @@
               <w:rPr>
                 <w:lang w:val="en-US"/>
               </w:rPr>
-              <w:t xml:space="preserve">strike.EconomicDemand.None</w:t>
+              <w:t xml:space="preserve"/>
             </w:r>
           </w:p>
         </w:tc>
@@ -1241,7 +1692,7 @@
               <w:rPr>
                 <w:lang w:val="en-US"/>
               </w:rPr>
-              <w:t xml:space="preserve">None</w:t>
+              <w:t xml:space="preserve"/>
             </w:r>
           </w:p>
         </w:tc>
@@ -1309,6 +1760,58 @@
               <w:t xml:space="preserve"/>
             </w:r>
           </w:p>
+          <w:p>
+            <w:pPr>
+              <w:rPr>
+                <w:lang w:val="en-US"/>
+              </w:rPr>
+            </w:pPr>
+            <w:r>
+              <w:rPr>
+                <w:lang w:val="en-US"/>
+              </w:rPr>
+              <w:t xml:space="preserve"/>
+            </w:r>
+          </w:p>
+          <w:p>
+            <w:pPr>
+              <w:rPr>
+                <w:lang w:val="en-US"/>
+              </w:rPr>
+            </w:pPr>
+            <w:r>
+              <w:rPr>
+                <w:lang w:val="en-US"/>
+              </w:rPr>
+              <w:t xml:space="preserve">Проведение политических реформ в стране</w:t>
+            </w:r>
+          </w:p>
+          <w:p>
+            <w:pPr>
+              <w:rPr>
+                <w:lang w:val="en-US"/>
+              </w:rPr>
+            </w:pPr>
+            <w:r>
+              <w:rPr>
+                <w:lang w:val="en-US"/>
+              </w:rPr>
+              <w:t xml:space="preserve"/>
+            </w:r>
+          </w:p>
+          <w:p>
+            <w:pPr>
+              <w:rPr>
+                <w:lang w:val="en-US"/>
+              </w:rPr>
+            </w:pPr>
+            <w:r>
+              <w:rPr>
+                <w:lang w:val="en-US"/>
+              </w:rPr>
+              <w:t xml:space="preserve"/>
+            </w:r>
+          </w:p>
         </w:tc>
       </w:tr>
       <w:tr>
@@ -1371,7 +1874,7 @@
               <w:rPr>
                 <w:lang w:val="en-US"/>
               </w:rPr>
-              <w:t xml:space="preserve">None</w:t>
+              <w:t xml:space="preserve"/>
             </w:r>
           </w:p>
         </w:tc>
@@ -1439,32 +1942,6 @@
               <w:t xml:space="preserve"/>
             </w:r>
           </w:p>
-          <w:p>
-            <w:pPr>
-              <w:rPr>
-                <w:lang w:val="en-US"/>
-              </w:rPr>
-            </w:pPr>
-            <w:r>
-              <w:rPr>
-                <w:lang w:val="en-US"/>
-              </w:rPr>
-              <w:t xml:space="preserve">Требования связанные с профсоюзной деятельностью</w:t>
-            </w:r>
-          </w:p>
-          <w:p>
-            <w:pPr>
-              <w:rPr>
-                <w:lang w:val="en-US"/>
-              </w:rPr>
-            </w:pPr>
-            <w:r>
-              <w:rPr>
-                <w:lang w:val="en-US"/>
-              </w:rPr>
-              <w:t xml:space="preserve"/>
-            </w:r>
-          </w:p>
         </w:tc>
       </w:tr>
       <w:tr>
@@ -1527,7 +2004,7 @@
               <w:rPr>
                 <w:lang w:val="en-US"/>
               </w:rPr>
-              <w:t xml:space="preserve">None</w:t>
+              <w:t xml:space="preserve"/>
             </w:r>
           </w:p>
         </w:tc>
@@ -1592,7 +2069,33 @@
               <w:rPr>
                 <w:lang w:val="en-US"/>
               </w:rPr>
-              <w:t xml:space="preserve">2021-07-07 18:00:00+00:00</w:t>
+              <w:t xml:space="preserve"/>
+            </w:r>
+          </w:p>
+          <w:p>
+            <w:pPr>
+              <w:rPr>
+                <w:lang w:val="en-US"/>
+              </w:rPr>
+            </w:pPr>
+            <w:r>
+              <w:rPr>
+                <w:lang w:val="en-US"/>
+              </w:rPr>
+              <w:t xml:space="preserve">2021-08-19 18:00:00+00:00</w:t>
+            </w:r>
+          </w:p>
+          <w:p>
+            <w:pPr>
+              <w:rPr>
+                <w:lang w:val="en-US"/>
+              </w:rPr>
+            </w:pPr>
+            <w:r>
+              <w:rPr>
+                <w:lang w:val="en-US"/>
+              </w:rPr>
+              <w:t xml:space="preserve"/>
             </w:r>
           </w:p>
         </w:tc>
@@ -1657,7 +2160,33 @@
               <w:rPr>
                 <w:lang w:val="en-US"/>
               </w:rPr>
-              <w:t xml:space="preserve">2021-07-07 18:00:00+00:00</w:t>
+              <w:t xml:space="preserve"/>
+            </w:r>
+          </w:p>
+          <w:p>
+            <w:pPr>
+              <w:rPr>
+                <w:lang w:val="en-US"/>
+              </w:rPr>
+            </w:pPr>
+            <w:r>
+              <w:rPr>
+                <w:lang w:val="en-US"/>
+              </w:rPr>
+              <w:t xml:space="preserve">2021-08-19 18:00:00+00:00</w:t>
+            </w:r>
+          </w:p>
+          <w:p>
+            <w:pPr>
+              <w:rPr>
+                <w:lang w:val="en-US"/>
+              </w:rPr>
+            </w:pPr>
+            <w:r>
+              <w:rPr>
+                <w:lang w:val="en-US"/>
+              </w:rPr>
+              <w:t xml:space="preserve"/>
             </w:r>
           </w:p>
         </w:tc>
@@ -1722,7 +2251,33 @@
               <w:rPr>
                 <w:lang w:val="en-US"/>
               </w:rPr>
+              <w:t xml:space="preserve"/>
+            </w:r>
+          </w:p>
+          <w:p>
+            <w:pPr>
+              <w:rPr>
+                <w:lang w:val="en-US"/>
+              </w:rPr>
+            </w:pPr>
+            <w:r>
+              <w:rPr>
+                <w:lang w:val="en-US"/>
+              </w:rPr>
               <w:t xml:space="preserve">Неизвестно</w:t>
+            </w:r>
+          </w:p>
+          <w:p>
+            <w:pPr>
+              <w:rPr>
+                <w:lang w:val="en-US"/>
+              </w:rPr>
+            </w:pPr>
+            <w:r>
+              <w:rPr>
+                <w:lang w:val="en-US"/>
+              </w:rPr>
+              <w:t xml:space="preserve"/>
             </w:r>
           </w:p>
         </w:tc>
@@ -1787,7 +2342,7 @@
               <w:rPr>
                 <w:lang w:val="en-US"/>
               </w:rPr>
-              <w:t xml:space="preserve">None</w:t>
+              <w:t xml:space="preserve"/>
             </w:r>
           </w:p>
         </w:tc>
@@ -1852,7 +2407,34 @@
               <w:rPr>
                 <w:lang w:val="en-US"/>
               </w:rPr>
-              <w:t xml:space="preserve">2021-07-08 10:43:32.622370+00:00</w:t>
+              <w:t xml:space="preserve"/>
+            </w:r>
+          </w:p>
+          <w:p>
+            <w:pPr>
+              <w:rPr>
+                <w:lang w:val="en-US"/>
+              </w:rPr>
+            </w:pPr>
+            <w:r>
+              <w:rPr>
+                <w:lang w:val="en-US"/>
+              </w:rPr>
+              <w:t xml:space="preserve">2021-08-20 09:26:23.145947+00:00</w:t>
+            </w:r>
+          </w:p>
+          <w:p>
+            <w:pPr>
+              <w:rPr>
+                <w:lang w:val="en-US"/>
+              </w:rPr>
+            </w:pPr>
+            <w:r>
+              <w:rPr>
+                <w:lang w:val="en-US"/>
+              </w:rPr>
+              <w:lastRenderedPageBreak/>
+              <w:t xml:space="preserve"/>
             </w:r>
           </w:p>
         </w:tc>
@@ -1918,7 +2500,33 @@
               <w:rPr>
                 <w:lang w:val="en-US"/>
               </w:rPr>
-              <w:t xml:space="preserve">2021-07-08 10:43:32.622370+00:00</w:t>
+              <w:t xml:space="preserve"/>
+            </w:r>
+          </w:p>
+          <w:p>
+            <w:pPr>
+              <w:rPr>
+                <w:lang w:val="en-US"/>
+              </w:rPr>
+            </w:pPr>
+            <w:r>
+              <w:rPr>
+                <w:lang w:val="en-US"/>
+              </w:rPr>
+              <w:t xml:space="preserve">2021-08-20 09:26:23.145947+00:00</w:t>
+            </w:r>
+          </w:p>
+          <w:p>
+            <w:pPr>
+              <w:rPr>
+                <w:lang w:val="en-US"/>
+              </w:rPr>
+            </w:pPr>
+            <w:r>
+              <w:rPr>
+                <w:lang w:val="en-US"/>
+              </w:rPr>
+              <w:t xml:space="preserve"/>
             </w:r>
           </w:p>
         </w:tc>
@@ -1983,7 +2591,33 @@
               <w:rPr>
                 <w:lang w:val="en-US"/>
               </w:rPr>
+              <w:t xml:space="preserve"/>
+            </w:r>
+          </w:p>
+          <w:p>
+            <w:pPr>
+              <w:rPr>
+                <w:lang w:val="en-US"/>
+              </w:rPr>
+            </w:pPr>
+            <w:r>
+              <w:rPr>
+                <w:lang w:val="en-US"/>
+              </w:rPr>
               <w:t xml:space="preserve">admin</w:t>
+            </w:r>
+          </w:p>
+          <w:p>
+            <w:pPr>
+              <w:rPr>
+                <w:lang w:val="en-US"/>
+              </w:rPr>
+            </w:pPr>
+            <w:r>
+              <w:rPr>
+                <w:lang w:val="en-US"/>
+              </w:rPr>
+              <w:t xml:space="preserve"/>
             </w:r>
           </w:p>
         </w:tc>
@@ -2048,7 +2682,33 @@
               <w:rPr>
                 <w:lang w:val="en-US"/>
               </w:rPr>
-              <w:t xml:space="preserve">Физическое лицо</w:t>
+              <w:t xml:space="preserve"/>
+            </w:r>
+          </w:p>
+          <w:p>
+            <w:pPr>
+              <w:rPr>
+                <w:lang w:val="en-US"/>
+              </w:rPr>
+            </w:pPr>
+            <w:r>
+              <w:rPr>
+                <w:lang w:val="en-US"/>
+              </w:rPr>
+              <w:t xml:space="preserve">Профсоюз</w:t>
+            </w:r>
+          </w:p>
+          <w:p>
+            <w:pPr>
+              <w:rPr>
+                <w:lang w:val="en-US"/>
+              </w:rPr>
+            </w:pPr>
+            <w:r>
+              <w:rPr>
+                <w:lang w:val="en-US"/>
+              </w:rPr>
+              <w:t xml:space="preserve"/>
             </w:r>
           </w:p>
         </w:tc>
@@ -2113,7 +2773,7 @@
               <w:rPr>
                 <w:lang w:val="en-US"/>
               </w:rPr>
-              <w:t xml:space="preserve">None</w:t>
+              <w:t xml:space="preserve"/>
             </w:r>
           </w:p>
         </w:tc>
@@ -2178,7 +2838,7 @@
               <w:rPr>
                 <w:lang w:val="en-US"/>
               </w:rPr>
-              <w:t xml:space="preserve">None</w:t>
+              <w:t xml:space="preserve"/>
             </w:r>
           </w:p>
         </w:tc>
@@ -2243,7 +2903,7 @@
               <w:rPr>
                 <w:lang w:val="en-US"/>
               </w:rPr>
-              <w:t xml:space="preserve">длящаяся</w:t>
+              <w:t xml:space="preserve"/>
             </w:r>
           </w:p>
         </w:tc>
@@ -2308,7 +2968,7 @@
               <w:rPr>
                 <w:lang w:val="en-US"/>
               </w:rPr>
-              <w:t xml:space="preserve">не удовлетворены</w:t>
+              <w:t xml:space="preserve"/>
             </w:r>
           </w:p>
         </w:tc>
@@ -2791,6 +3451,7 @@
                 <w:bCs/>
                 <w:lang w:val="en-US"/>
               </w:rPr>
+              <w:lastRenderedPageBreak/>
               <w:t>5.2</w:t>
             </w:r>
           </w:p>
@@ -2867,6 +3528,9 @@
           <w:p>
             <w:pPr>
               <w:jc w:val="center"/>
+              <w:rPr>
+                <w:lang w:val="en-US"/>
+              </w:rPr>
             </w:pPr>
             <w:r>
               <w:t>Комментарий</w:t>
@@ -2900,6 +3564,7 @@
         </w:rPr>
       </w:pPr>
     </w:p>
+    <w:p/>
     <w:sectPr>
       <w:pgSz w:w="11906" w:h="16838"/>
       <w:pgMar w:top="1134" w:right="850" w:bottom="1134" w:left="1701" w:header="708" w:footer="708" w:gutter="0"/>
@@ -3309,6 +3974,7 @@
   <w:style w:type="paragraph" w:default="1" w:styleId="a">
     <w:name w:val="Normal"/>
     <w:qFormat/>
+    <w:rsid w:val="00391033"/>
   </w:style>
   <w:style w:type="character" w:default="1" w:styleId="a0">
     <w:name w:val="Default Paragraph Font"/>

</xml_diff>